<commit_message>
unos cambios y actualizaciones
he añadido y modificado cosas en el archivo resultados
</commit_message>
<xml_diff>
--- a/TFG/Bibliografía.docx
+++ b/TFG/Bibliografía.docx
@@ -10,7 +10,7 @@
           <w:numId w:val="1"/>
         </w:numPr>
       </w:pPr>
-      <w:bookmarkStart w:id="0" w:name="_Toc10389146"/>
+      <w:bookmarkStart w:id="0" w:name="_Toc10572078"/>
       <w:r>
         <w:t>Bibliografía</w:t>
       </w:r>
@@ -67,7 +67,11 @@
         <w:t>[9] A. Littlefield. The Beginner’s Guide To Scrum And Agile Project Management. Disponible online en https://blog.trello.com/beginners-guide-scrum-and-agile-project-management, sep 2016.</w:t>
       </w:r>
     </w:p>
-    <w:p/>
+    <w:p>
+      <w:r>
+        <w:t>[14] L. Sánchez. Directrices de organización del documento final del trabajo fin de grado tareas científico-técnicas. Disponible en línea en https://campusvirtual.uclm.es/mod/resource/view.php?id=1082293, apr 2013.</w:t>
+      </w:r>
+    </w:p>
     <w:p/>
     <w:p>
       <w:r>
@@ -776,6 +780,29 @@
       <w:vertAlign w:val="superscript"/>
     </w:rPr>
   </w:style>
+  <w:style w:type="character" w:styleId="Hipervnculo">
+    <w:name w:val="Hyperlink"/>
+    <w:basedOn w:val="Fuentedeprrafopredeter"/>
+    <w:uiPriority w:val="99"/>
+    <w:unhideWhenUsed/>
+    <w:rsid w:val="00A03A2E"/>
+    <w:rPr>
+      <w:color w:val="0563C1" w:themeColor="hyperlink"/>
+      <w:u w:val="single"/>
+    </w:rPr>
+  </w:style>
+  <w:style w:type="character" w:styleId="Mencinsinresolver">
+    <w:name w:val="Unresolved Mention"/>
+    <w:basedOn w:val="Fuentedeprrafopredeter"/>
+    <w:uiPriority w:val="99"/>
+    <w:semiHidden/>
+    <w:unhideWhenUsed/>
+    <w:rsid w:val="00A03A2E"/>
+    <w:rPr>
+      <w:color w:val="605E5C"/>
+      <w:shd w:val="clear" w:color="auto" w:fill="E1DFDD"/>
+    </w:rPr>
+  </w:style>
 </w:styles>
 </file>
 
@@ -1086,7 +1113,7 @@
 </file>
 
 <file path=customXml/itemProps1.xml><?xml version="1.0" encoding="utf-8"?>
-<ds:datastoreItem xmlns:ds="http://schemas.openxmlformats.org/officeDocument/2006/customXml" ds:itemID="{92E05EBD-AB93-4818-9BB5-6616A4D249C2}">
+<ds:datastoreItem xmlns:ds="http://schemas.openxmlformats.org/officeDocument/2006/customXml" ds:itemID="{424AF6E3-1AF3-4735-90D8-6DCD292E6713}">
   <ds:schemaRefs>
     <ds:schemaRef ds:uri="http://schemas.openxmlformats.org/officeDocument/2006/bibliography"/>
   </ds:schemaRefs>

</xml_diff>